<commit_message>
added contributions to the scrum document
</commit_message>
<xml_diff>
--- a/Scrum Meetings/SCRUM-MEETING 8.docx
+++ b/Scrum Meetings/SCRUM-MEETING 8.docx
@@ -107,7 +107,7 @@
           <w:szCs w:val="34"/>
         </w:rPr>
         <w:drawing>
-          <wp:inline distT="0" distB="0" distL="0" distR="0" wp14:anchorId="5A1FC83A" wp14:editId="10512D25">
+          <wp:inline distT="0" distB="0" distL="0" distR="0" wp14:anchorId="5A1FC83A" wp14:editId="28100744">
             <wp:extent cx="157163" cy="157163"/>
             <wp:effectExtent l="0" t="0" r="0" b="0"/>
             <wp:docPr id="1499542647" name="Picture 4" descr=":white_check_mark:"/>
@@ -477,7 +477,7 @@
           <w:szCs w:val="34"/>
         </w:rPr>
         <w:drawing>
-          <wp:inline distT="0" distB="0" distL="0" distR="0" wp14:anchorId="153D9047" wp14:editId="3BCCE0E2">
+          <wp:inline distT="0" distB="0" distL="0" distR="0" wp14:anchorId="153D9047" wp14:editId="1D8F933B">
             <wp:extent cx="171450" cy="171450"/>
             <wp:effectExtent l="0" t="0" r="6350" b="6350"/>
             <wp:docPr id="922092399" name="Picture 3" descr=":busts_in_silhouette:"/>
@@ -858,22 +858,14 @@
                 <w:rFonts w:ascii="Times New Roman" w:eastAsia="Times New Roman" w:hAnsi="Times New Roman" w:cs="Times New Roman"/>
                 <w:spacing w:val="-1"/>
               </w:rPr>
-              <w:t>Created teacher view course page.</w:t>
-            </w:r>
-          </w:p>
-          <w:p>
-            <w:pPr>
-              <w:rPr>
-                <w:rFonts w:ascii="Times New Roman" w:eastAsia="Times New Roman" w:hAnsi="Times New Roman" w:cs="Times New Roman"/>
-                <w:spacing w:val="-1"/>
-              </w:rPr>
-            </w:pPr>
-            <w:r>
-              <w:rPr>
-                <w:rFonts w:ascii="Times New Roman" w:eastAsia="Times New Roman" w:hAnsi="Times New Roman" w:cs="Times New Roman"/>
-                <w:spacing w:val="-1"/>
-              </w:rPr>
-              <w:t>Added create assignment and quiz pages to view course page for teacher. Connected teacher side.</w:t>
+              <w:t xml:space="preserve">Created </w:t>
+            </w:r>
+            <w:r>
+              <w:rPr>
+                <w:rFonts w:ascii="Times New Roman" w:eastAsia="Times New Roman" w:hAnsi="Times New Roman" w:cs="Times New Roman"/>
+                <w:spacing w:val="-1"/>
+              </w:rPr>
+              <w:t>teacher’s assignment page. Created page that shows specific student submissions for specific assignments. Linked current teacher pages.</w:t>
             </w:r>
           </w:p>
           <w:p>
@@ -1125,7 +1117,7 @@
           <w:szCs w:val="34"/>
         </w:rPr>
         <w:drawing>
-          <wp:inline distT="0" distB="0" distL="0" distR="0" wp14:anchorId="7BA02289" wp14:editId="72F4FE4E">
+          <wp:inline distT="0" distB="0" distL="0" distR="0" wp14:anchorId="7BA02289" wp14:editId="68B5B28C">
             <wp:extent cx="185738" cy="185738"/>
             <wp:effectExtent l="0" t="0" r="5080" b="5080"/>
             <wp:docPr id="459473846" name="Picture 2" descr=":pencil2:"/>
@@ -1503,7 +1495,6 @@
               </w:rPr>
               <w:t xml:space="preserve">We made sure to include functionalities on what need to be on our e-learning platform. Also, we receive feedback on what needs to </w:t>
             </w:r>
-            <w:proofErr w:type="spellStart"/>
             <w:proofErr w:type="gramStart"/>
             <w:r>
               <w:rPr>
@@ -1512,7 +1503,6 @@
               </w:rPr>
               <w:t>improved</w:t>
             </w:r>
-            <w:proofErr w:type="spellEnd"/>
             <w:proofErr w:type="gramEnd"/>
             <w:r>
               <w:rPr>
@@ -2191,7 +2181,7 @@
           <w:szCs w:val="34"/>
         </w:rPr>
         <w:drawing>
-          <wp:inline distT="0" distB="0" distL="0" distR="0" wp14:anchorId="1689F2DD" wp14:editId="44A116D0">
+          <wp:inline distT="0" distB="0" distL="0" distR="0" wp14:anchorId="1689F2DD" wp14:editId="57801BC1">
             <wp:extent cx="178594" cy="178594"/>
             <wp:effectExtent l="0" t="0" r="0" b="0"/>
             <wp:docPr id="306956271" name="Picture 1" descr=":books:"/>
@@ -2350,7 +2340,6 @@
           <w:spacing w:val="-1"/>
         </w:rPr>
       </w:pPr>
-      <w:proofErr w:type="spellStart"/>
       <w:r>
         <w:rPr>
           <w:rFonts w:ascii="Times New Roman" w:eastAsia="Times New Roman" w:hAnsi="Times New Roman" w:cs="Times New Roman"/>
@@ -2358,7 +2347,6 @@
         </w:rPr>
         <w:t>ChatGPT</w:t>
       </w:r>
-      <w:proofErr w:type="spellEnd"/>
     </w:p>
     <w:p>
       <w:pPr>

</xml_diff>